<commit_message>
Regenerated paper with spacing fixed.
</commit_message>
<xml_diff>
--- a/neotoma_paper.docx
+++ b/neotoma_paper.docx
@@ -35,7 +35,7 @@
         <w:pStyle w:val="Date"/>
       </w:pPr>
       <w:r>
-        <w:t xml:space="preserve">24</w:t>
+        <w:t xml:space="preserve">25</w:t>
       </w:r>
       <w:r>
         <w:t xml:space="preserve"> </w:t>
@@ -4016,6 +4016,12 @@
       </w:r>
       <w:r>
         <w:rPr>
+          <w:rStyle w:val="NormalTok"/>
+        </w:rPr>
+        <w:t xml:space="preserve"> </w:t>
+      </w:r>
+      <w:r>
+        <w:rPr>
           <w:rStyle w:val="DataTypeTok"/>
         </w:rPr>
         <w:t xml:space="preserve">ages  =</w:t>
@@ -4241,6 +4247,12 @@
       </w:r>
       <w:r>
         <w:br w:type="textWrapping"/>
+      </w:r>
+      <w:r>
+        <w:rPr>
+          <w:rStyle w:val="NormalTok"/>
+        </w:rPr>
+        <w:t xml:space="preserve"> </w:t>
       </w:r>
       <w:r>
         <w:rPr>
@@ -6254,18 +6266,6 @@
       </w:r>
       <w:r>
         <w:rPr>
-          <w:rStyle w:val="NormalTok"/>
-        </w:rPr>
-        <w:t xml:space="preserve"> </w:t>
-      </w:r>
-      <w:r>
-        <w:rPr>
-          <w:rStyle w:val="NormalTok"/>
-        </w:rPr>
-        <w:t xml:space="preserve"> </w:t>
-      </w:r>
-      <w:r>
-        <w:rPr>
           <w:rStyle w:val="KeywordTok"/>
         </w:rPr>
         <w:t xml:space="preserve">aes</w:t>
@@ -6840,7 +6840,7 @@
         <w:rPr>
           <w:rStyle w:val="NormalTok"/>
         </w:rPr>
-        <w:t xml:space="preserve">)){</w:t>
+        <w:t xml:space="preserve">)) {</w:t>
       </w:r>
       <w:r>
         <w:br w:type="textWrapping"/>
@@ -6957,6 +6957,18 @@
         <w:rPr>
           <w:rStyle w:val="NormalTok"/>
         </w:rPr>
+        <w:t xml:space="preserve"> </w:t>
+      </w:r>
+      <w:r>
+        <w:rPr>
+          <w:rStyle w:val="NormalTok"/>
+        </w:rPr>
+        <w:t xml:space="preserve"> </w:t>
+      </w:r>
+      <w:r>
+        <w:rPr>
+          <w:rStyle w:val="NormalTok"/>
+        </w:rPr>
         <w:t xml:space="preserve">} else {</w:t>
       </w:r>
       <w:r>
@@ -6990,7 +7002,13 @@
         <w:rPr>
           <w:rStyle w:val="DataTypeTok"/>
         </w:rPr>
-        <w:t xml:space="preserve">file=</w:t>
+        <w:t xml:space="preserve">file =</w:t>
+      </w:r>
+      <w:r>
+        <w:rPr>
+          <w:rStyle w:val="NormalTok"/>
+        </w:rPr>
+        <w:t xml:space="preserve"> </w:t>
       </w:r>
       <w:r>
         <w:rPr>
@@ -7006,6 +7024,18 @@
       </w:r>
       <w:r>
         <w:br w:type="textWrapping"/>
+      </w:r>
+      <w:r>
+        <w:rPr>
+          <w:rStyle w:val="NormalTok"/>
+        </w:rPr>
+        <w:t xml:space="preserve"> </w:t>
+      </w:r>
+      <w:r>
+        <w:rPr>
+          <w:rStyle w:val="NormalTok"/>
+        </w:rPr>
+        <w:t xml:space="preserve"> </w:t>
       </w:r>
       <w:r>
         <w:rPr>
@@ -7943,7 +7973,7 @@
         <w:rPr>
           <w:rStyle w:val="NormalTok"/>
         </w:rPr>
-        <w:t xml:space="preserve">old.enough), </w:t>
+        <w:t xml:space="preserve">old.enough),</w:t>
       </w:r>
       <w:r>
         <w:br w:type="textWrapping"/>
@@ -8144,7 +8174,148 @@
         <w:rPr>
           <w:rStyle w:val="NormalTok"/>
         </w:rPr>
-        <w:t xml:space="preserve">)), </w:t>
+        <w:t xml:space="preserve">)),</w:t>
+      </w:r>
+      <w:r>
+        <w:br w:type="textWrapping"/>
+      </w:r>
+      <w:r>
+        <w:rPr>
+          <w:rStyle w:val="NormalTok"/>
+        </w:rPr>
+        <w:t xml:space="preserve"> </w:t>
+      </w:r>
+      <w:r>
+        <w:rPr>
+          <w:rStyle w:val="NormalTok"/>
+        </w:rPr>
+        <w:t xml:space="preserve"> </w:t>
+      </w:r>
+      <w:r>
+        <w:rPr>
+          <w:rStyle w:val="NormalTok"/>
+        </w:rPr>
+        <w:t xml:space="preserve"> </w:t>
+      </w:r>
+      <w:r>
+        <w:rPr>
+          <w:rStyle w:val="NormalTok"/>
+        </w:rPr>
+        <w:t xml:space="preserve"> </w:t>
+      </w:r>
+      <w:r>
+        <w:rPr>
+          <w:rStyle w:val="NormalTok"/>
+        </w:rPr>
+        <w:t xml:space="preserve"> </w:t>
+      </w:r>
+      <w:r>
+        <w:rPr>
+          <w:rStyle w:val="NormalTok"/>
+        </w:rPr>
+        <w:t xml:space="preserve"> </w:t>
+      </w:r>
+      <w:r>
+        <w:rPr>
+          <w:rStyle w:val="NormalTok"/>
+        </w:rPr>
+        <w:t xml:space="preserve"> </w:t>
+      </w:r>
+      <w:r>
+        <w:rPr>
+          <w:rStyle w:val="NormalTok"/>
+        </w:rPr>
+        <w:t xml:space="preserve"> </w:t>
+      </w:r>
+      <w:r>
+        <w:rPr>
+          <w:rStyle w:val="NormalTok"/>
+        </w:rPr>
+        <w:t xml:space="preserve"> </w:t>
+      </w:r>
+      <w:r>
+        <w:rPr>
+          <w:rStyle w:val="NormalTok"/>
+        </w:rPr>
+        <w:t xml:space="preserve"> </w:t>
+      </w:r>
+      <w:r>
+        <w:rPr>
+          <w:rStyle w:val="NormalTok"/>
+        </w:rPr>
+        <w:t xml:space="preserve"> </w:t>
+      </w:r>
+      <w:r>
+        <w:rPr>
+          <w:rStyle w:val="NormalTok"/>
+        </w:rPr>
+        <w:t xml:space="preserve"> </w:t>
+      </w:r>
+      <w:r>
+        <w:rPr>
+          <w:rStyle w:val="NormalTok"/>
+        </w:rPr>
+        <w:t xml:space="preserve"> </w:t>
+      </w:r>
+      <w:r>
+        <w:rPr>
+          <w:rStyle w:val="NormalTok"/>
+        </w:rPr>
+        <w:t xml:space="preserve"> </w:t>
+      </w:r>
+      <w:r>
+        <w:rPr>
+          <w:rStyle w:val="NormalTok"/>
+        </w:rPr>
+        <w:t xml:space="preserve"> </w:t>
+      </w:r>
+      <w:r>
+        <w:rPr>
+          <w:rStyle w:val="NormalTok"/>
+        </w:rPr>
+        <w:t xml:space="preserve"> </w:t>
+      </w:r>
+      <w:r>
+        <w:rPr>
+          <w:rStyle w:val="NormalTok"/>
+        </w:rPr>
+        <w:t xml:space="preserve"> </w:t>
+      </w:r>
+      <w:r>
+        <w:rPr>
+          <w:rStyle w:val="NormalTok"/>
+        </w:rPr>
+        <w:t xml:space="preserve"> </w:t>
+      </w:r>
+      <w:r>
+        <w:rPr>
+          <w:rStyle w:val="NormalTok"/>
+        </w:rPr>
+        <w:t xml:space="preserve"> </w:t>
+      </w:r>
+      <w:r>
+        <w:rPr>
+          <w:rStyle w:val="NormalTok"/>
+        </w:rPr>
+        <w:t xml:space="preserve"> </w:t>
+      </w:r>
+      <w:r>
+        <w:rPr>
+          <w:rStyle w:val="NormalTok"/>
+        </w:rPr>
+        <w:t xml:space="preserve"> </w:t>
+      </w:r>
+      <w:r>
+        <w:rPr>
+          <w:rStyle w:val="NormalTok"/>
+        </w:rPr>
+        <w:t xml:space="preserve"> </w:t>
+      </w:r>
+      <w:r>
+        <w:rPr>
+          <w:rStyle w:val="NormalTok"/>
+        </w:rPr>
+        <w:t xml:space="preserve"> </w:t>
       </w:r>
       <w:r>
         <w:rPr>
@@ -8873,6 +9044,30 @@
         <w:rPr>
           <w:rStyle w:val="NormalTok"/>
         </w:rPr>
+        <w:t xml:space="preserve"> </w:t>
+      </w:r>
+      <w:r>
+        <w:rPr>
+          <w:rStyle w:val="NormalTok"/>
+        </w:rPr>
+        <w:t xml:space="preserve"> </w:t>
+      </w:r>
+      <w:r>
+        <w:rPr>
+          <w:rStyle w:val="NormalTok"/>
+        </w:rPr>
+        <w:t xml:space="preserve"> </w:t>
+      </w:r>
+      <w:r>
+        <w:rPr>
+          <w:rStyle w:val="NormalTok"/>
+        </w:rPr>
+        <w:t xml:space="preserve"> </w:t>
+      </w:r>
+      <w:r>
+        <w:rPr>
+          <w:rStyle w:val="NormalTok"/>
+        </w:rPr>
         <w:t xml:space="preserve">}</w:t>
       </w:r>
       <w:r>
@@ -8882,6 +9077,30 @@
         <w:rPr>
           <w:rStyle w:val="NormalTok"/>
         </w:rPr>
+        <w:t xml:space="preserve"> </w:t>
+      </w:r>
+      <w:r>
+        <w:rPr>
+          <w:rStyle w:val="NormalTok"/>
+        </w:rPr>
+        <w:t xml:space="preserve"> </w:t>
+      </w:r>
+      <w:r>
+        <w:rPr>
+          <w:rStyle w:val="NormalTok"/>
+        </w:rPr>
+        <w:t xml:space="preserve"> </w:t>
+      </w:r>
+      <w:r>
+        <w:rPr>
+          <w:rStyle w:val="NormalTok"/>
+        </w:rPr>
+        <w:t xml:space="preserve"> </w:t>
+      </w:r>
+      <w:r>
+        <w:rPr>
+          <w:rStyle w:val="NormalTok"/>
+        </w:rPr>
         <w:t xml:space="preserve">}</w:t>
       </w:r>
       <w:r>
@@ -9866,7 +10085,7 @@
         <w:rPr>
           <w:rStyle w:val="StringTok"/>
         </w:rPr>
-        <w:t xml:space="preserve">  </w:t>
+        <w:t xml:space="preserve">                  </w:t>
       </w:r>
       <w:r>
         <w:rPr>
@@ -9941,7 +10160,7 @@
         <w:rPr>
           <w:rStyle w:val="StringTok"/>
         </w:rPr>
-        <w:t xml:space="preserve">  </w:t>
+        <w:t xml:space="preserve">                  </w:t>
       </w:r>
       <w:r>
         <w:rPr>
@@ -9989,7 +10208,7 @@
         <w:rPr>
           <w:rStyle w:val="NormalTok"/>
         </w:rPr>
-        <w:t xml:space="preserve">,</w:t>
+        <w:t xml:space="preserve">, </w:t>
       </w:r>
       <w:r>
         <w:rPr>
@@ -10010,7 +10229,7 @@
         <w:rPr>
           <w:rStyle w:val="StringTok"/>
         </w:rPr>
-        <w:t xml:space="preserve">  </w:t>
+        <w:t xml:space="preserve">                  </w:t>
       </w:r>
       <w:r>
         <w:rPr>
@@ -10043,6 +10262,15 @@
         <w:t xml:space="preserve"> </w:t>
       </w:r>
       <w:r>
+        <w:br w:type="textWrapping"/>
+      </w:r>
+      <w:r>
+        <w:rPr>
+          <w:rStyle w:val="StringTok"/>
+        </w:rPr>
+        <w:t xml:space="preserve">                  </w:t>
+      </w:r>
+      <w:r>
         <w:rPr>
           <w:rStyle w:val="KeywordTok"/>
         </w:rPr>
@@ -10073,7 +10301,7 @@
         <w:rPr>
           <w:rStyle w:val="StringTok"/>
         </w:rPr>
-        <w:t xml:space="preserve">  </w:t>
+        <w:t xml:space="preserve">                  </w:t>
       </w:r>
       <w:r>
         <w:rPr>
@@ -10091,7 +10319,13 @@
         <w:rPr>
           <w:rStyle w:val="DataTypeTok"/>
         </w:rPr>
-        <w:t xml:space="preserve">n=</w:t>
+        <w:t xml:space="preserve">n =</w:t>
+      </w:r>
+      <w:r>
+        <w:rPr>
+          <w:rStyle w:val="NormalTok"/>
+        </w:rPr>
+        <w:t xml:space="preserve"> </w:t>
       </w:r>
       <w:r>
         <w:rPr>
@@ -10136,7 +10370,7 @@
         <w:rPr>
           <w:rStyle w:val="StringTok"/>
         </w:rPr>
-        <w:t xml:space="preserve">  </w:t>
+        <w:t xml:space="preserve">                  </w:t>
       </w:r>
       <w:r>
         <w:rPr>
@@ -10359,6 +10593,18 @@
       </w:r>
       <w:r>
         <w:rPr>
+          <w:rStyle w:val="NormalTok"/>
+        </w:rPr>
+        <w:t xml:space="preserve"> </w:t>
+      </w:r>
+      <w:r>
+        <w:rPr>
+          <w:rStyle w:val="NormalTok"/>
+        </w:rPr>
+        <w:t xml:space="preserve"> </w:t>
+      </w:r>
+      <w:r>
+        <w:rPr>
           <w:rStyle w:val="DataTypeTok"/>
         </w:rPr>
         <w:t xml:space="preserve">color =</w:t>
@@ -10508,7 +10754,7 @@
         <w:rPr>
           <w:rStyle w:val="StringTok"/>
         </w:rPr>
-        <w:t xml:space="preserve">  </w:t>
+        <w:t xml:space="preserve">                 </w:t>
       </w:r>
       <w:r>
         <w:rPr>
@@ -10538,7 +10784,13 @@
         <w:rPr>
           <w:rStyle w:val="DataTypeTok"/>
         </w:rPr>
-        <w:t xml:space="preserve">group=</w:t>
+        <w:t xml:space="preserve">group =</w:t>
+      </w:r>
+      <w:r>
+        <w:rPr>
+          <w:rStyle w:val="NormalTok"/>
+        </w:rPr>
+        <w:t xml:space="preserve"> </w:t>
       </w:r>
       <w:r>
         <w:rPr>
@@ -10550,13 +10802,19 @@
         <w:rPr>
           <w:rStyle w:val="DataTypeTok"/>
         </w:rPr>
-        <w:t xml:space="preserve">color=</w:t>
+        <w:t xml:space="preserve">color =</w:t>
+      </w:r>
+      <w:r>
+        <w:rPr>
+          <w:rStyle w:val="NormalTok"/>
+        </w:rPr>
+        <w:t xml:space="preserve"> </w:t>
       </w:r>
       <w:r>
         <w:rPr>
           <w:rStyle w:val="StringTok"/>
         </w:rPr>
-        <w:t xml:space="preserve">'blue'</w:t>
+        <w:t xml:space="preserve">'steelblue'</w:t>
       </w:r>
       <w:r>
         <w:rPr>
@@ -10568,7 +10826,13 @@
         <w:rPr>
           <w:rStyle w:val="DataTypeTok"/>
         </w:rPr>
-        <w:t xml:space="preserve">alpha=</w:t>
+        <w:t xml:space="preserve">alpha =</w:t>
+      </w:r>
+      <w:r>
+        <w:rPr>
+          <w:rStyle w:val="NormalTok"/>
+        </w:rPr>
+        <w:t xml:space="preserve"> </w:t>
       </w:r>
       <w:r>
         <w:rPr>
@@ -10589,7 +10853,7 @@
         <w:rPr>
           <w:rStyle w:val="StringTok"/>
         </w:rPr>
-        <w:t xml:space="preserve">  </w:t>
+        <w:t xml:space="preserve">                 </w:t>
       </w:r>
       <w:r>
         <w:rPr>
@@ -10704,6 +10968,30 @@
       </w:r>
       <w:r>
         <w:rPr>
+          <w:rStyle w:val="NormalTok"/>
+        </w:rPr>
+        <w:t xml:space="preserve"> </w:t>
+      </w:r>
+      <w:r>
+        <w:rPr>
+          <w:rStyle w:val="NormalTok"/>
+        </w:rPr>
+        <w:t xml:space="preserve"> </w:t>
+      </w:r>
+      <w:r>
+        <w:rPr>
+          <w:rStyle w:val="NormalTok"/>
+        </w:rPr>
+        <w:t xml:space="preserve"> </w:t>
+      </w:r>
+      <w:r>
+        <w:rPr>
+          <w:rStyle w:val="NormalTok"/>
+        </w:rPr>
+        <w:t xml:space="preserve"> </w:t>
+      </w:r>
+      <w:r>
+        <w:rPr>
           <w:rStyle w:val="KeywordTok"/>
         </w:rPr>
         <w:t xml:space="preserve">aes</w:t>
@@ -10799,7 +11087,7 @@
         <w:rPr>
           <w:rStyle w:val="StringTok"/>
         </w:rPr>
-        <w:t xml:space="preserve">    </w:t>
+        <w:t xml:space="preserve">                 </w:t>
       </w:r>
       <w:r>
         <w:rPr>
@@ -10817,7 +11105,13 @@
         <w:rPr>
           <w:rStyle w:val="DataTypeTok"/>
         </w:rPr>
-        <w:t xml:space="preserve">projection=</w:t>
+        <w:t xml:space="preserve">projection =</w:t>
+      </w:r>
+      <w:r>
+        <w:rPr>
+          <w:rStyle w:val="NormalTok"/>
+        </w:rPr>
+        <w:t xml:space="preserve"> </w:t>
       </w:r>
       <w:r>
         <w:rPr>
@@ -10835,7 +11129,13 @@
         <w:rPr>
           <w:rStyle w:val="DataTypeTok"/>
         </w:rPr>
-        <w:t xml:space="preserve">lat0=</w:t>
+        <w:t xml:space="preserve">lat0 =</w:t>
+      </w:r>
+      <w:r>
+        <w:rPr>
+          <w:rStyle w:val="NormalTok"/>
+        </w:rPr>
+        <w:t xml:space="preserve"> </w:t>
       </w:r>
       <w:r>
         <w:rPr>
@@ -10853,7 +11153,13 @@
         <w:rPr>
           <w:rStyle w:val="DataTypeTok"/>
         </w:rPr>
-        <w:t xml:space="preserve">lat1=</w:t>
+        <w:t xml:space="preserve">lat1 =</w:t>
+      </w:r>
+      <w:r>
+        <w:rPr>
+          <w:rStyle w:val="NormalTok"/>
+        </w:rPr>
+        <w:t xml:space="preserve"> </w:t>
       </w:r>
       <w:r>
         <w:rPr>
@@ -10944,6 +11250,36 @@
       </w:r>
       <w:r>
         <w:rPr>
+          <w:rStyle w:val="NormalTok"/>
+        </w:rPr>
+        <w:t xml:space="preserve"> </w:t>
+      </w:r>
+      <w:r>
+        <w:rPr>
+          <w:rStyle w:val="NormalTok"/>
+        </w:rPr>
+        <w:t xml:space="preserve"> </w:t>
+      </w:r>
+      <w:r>
+        <w:rPr>
+          <w:rStyle w:val="NormalTok"/>
+        </w:rPr>
+        <w:t xml:space="preserve"> </w:t>
+      </w:r>
+      <w:r>
+        <w:rPr>
+          <w:rStyle w:val="NormalTok"/>
+        </w:rPr>
+        <w:t xml:space="preserve"> </w:t>
+      </w:r>
+      <w:r>
+        <w:rPr>
+          <w:rStyle w:val="NormalTok"/>
+        </w:rPr>
+        <w:t xml:space="preserve"> </w:t>
+      </w:r>
+      <w:r>
+        <w:rPr>
           <w:rStyle w:val="DataTypeTok"/>
         </w:rPr>
         <w:t xml:space="preserve">xlim =</w:t>
@@ -11045,7 +11381,7 @@
         <w:rPr>
           <w:rStyle w:val="StringTok"/>
         </w:rPr>
-        <w:t xml:space="preserve">  </w:t>
+        <w:t xml:space="preserve">                 </w:t>
       </w:r>
       <w:r>
         <w:rPr>
@@ -11088,6 +11424,18 @@
       </w:r>
       <w:r>
         <w:br w:type="textWrapping"/>
+      </w:r>
+      <w:r>
+        <w:rPr>
+          <w:rStyle w:val="NormalTok"/>
+        </w:rPr>
+        <w:t xml:space="preserve"> </w:t>
+      </w:r>
+      <w:r>
+        <w:rPr>
+          <w:rStyle w:val="NormalTok"/>
+        </w:rPr>
+        <w:t xml:space="preserve"> </w:t>
       </w:r>
       <w:r>
         <w:rPr>
@@ -11542,7 +11890,13 @@
         <w:rPr>
           <w:rStyle w:val="DataTypeTok"/>
         </w:rPr>
-        <w:t xml:space="preserve">file=</w:t>
+        <w:t xml:space="preserve">file =</w:t>
+      </w:r>
+      <w:r>
+        <w:rPr>
+          <w:rStyle w:val="NormalTok"/>
+        </w:rPr>
+        <w:t xml:space="preserve"> </w:t>
       </w:r>
       <w:r>
         <w:rPr>
@@ -13448,7 +13802,7 @@
         <w:rPr>
           <w:rStyle w:val="NormalTok"/>
         </w:rPr>
-        <w:t xml:space="preserve">mam.lat[,</w:t>
+        <w:t xml:space="preserve">mam.lat[, </w:t>
       </w:r>
       <w:r>
         <w:rPr>
@@ -14266,15 +14620,27 @@
         <w:rPr>
           <w:rStyle w:val="NormalTok"/>
         </w:rPr>
-        <w:t xml:space="preserve">(~cluster) +</w:t>
-      </w:r>
-      <w:r>
-        <w:br w:type="textWrapping"/>
+        <w:t xml:space="preserve">(~</w:t>
       </w:r>
       <w:r>
         <w:rPr>
           <w:rStyle w:val="StringTok"/>
         </w:rPr>
+        <w:t xml:space="preserve"> </w:t>
+      </w:r>
+      <w:r>
+        <w:rPr>
+          <w:rStyle w:val="NormalTok"/>
+        </w:rPr>
+        <w:t xml:space="preserve">cluster) +</w:t>
+      </w:r>
+      <w:r>
+        <w:br w:type="textWrapping"/>
+      </w:r>
+      <w:r>
+        <w:rPr>
+          <w:rStyle w:val="StringTok"/>
+        </w:rPr>
         <w:t xml:space="preserve">  </w:t>
       </w:r>
       <w:r>
@@ -14293,7 +14659,13 @@
         <w:rPr>
           <w:rStyle w:val="DataTypeTok"/>
         </w:rPr>
-        <w:t xml:space="preserve">expand=</w:t>
+        <w:t xml:space="preserve">expand =</w:t>
+      </w:r>
+      <w:r>
+        <w:rPr>
+          <w:rStyle w:val="NormalTok"/>
+        </w:rPr>
+        <w:t xml:space="preserve"> </w:t>
       </w:r>
       <w:r>
         <w:rPr>
@@ -15268,7 +15640,7 @@
 <file path=word/numbering.xml><?xml version="1.0" encoding="utf-8"?>
 <w:numbering xmlns:w="http://schemas.openxmlformats.org/wordprocessingml/2006/main">
   <w:abstractNum w:abstractNumId="0">
-    <w:nsid w:val="98a9f180"/>
+    <w:nsid w:val="d8bce331"/>
     <w:multiLevelType w:val="multilevel"/>
     <w:lvl w:ilvl="0">
       <w:numFmt w:val="bullet"/>

</xml_diff>

<commit_message>
Removed the TODO file, it's old and out of date.  Added the docx and PDF files submitted and somewhat out of date.  Will recompile once I've pulled & pushed.
</commit_message>
<xml_diff>
--- a/neotoma_paper.docx
+++ b/neotoma_paper.docx
@@ -280,12 +280,7 @@
         <w:t>neotoma</w:t>
       </w:r>
       <w:r>
-        <w:t xml:space="preserve"> searches the Neotoma Database using terms that can include location, taxon name, or dataset type (e.g., pollen, vertebrate fauna, ostracode) using the Database's Application Programming Interface (API). The package returns a set of nested metadata associated with the site, including the full assemblage record, geochronological data to enable the rebuilding of age models, dataset metadata (e.g. age range of samples, date of accession into Neoto</w:t>
-      </w:r>
-      <w:bookmarkStart w:id="2" w:name="_GoBack"/>
-      <w:bookmarkEnd w:id="2"/>
-      <w:r>
-        <w:t xml:space="preserve">ma, principal investigator), and site metadata (e.g. location, site name and description). </w:t>
+        <w:t xml:space="preserve"> searches the Neotoma Database using terms that can include location, taxon name, or dataset type (e.g., pollen, vertebrate fauna, ostracode) using the Database's Application Programming Interface (API). The package returns a set of nested metadata associated with the site, including the full assemblage record, geochronological data to enable the rebuilding of age models, dataset metadata (e.g. age range of samples, date of accession into Neotoma, principal investigator), and site metadata (e.g. location, site name and description). </w:t>
       </w:r>
       <w:r>
         <w:rPr>
@@ -323,12 +318,12 @@
       <w:pPr>
         <w:pStyle w:val="Heading2"/>
       </w:pPr>
-      <w:bookmarkStart w:id="3" w:name="introduction"/>
+      <w:bookmarkStart w:id="2" w:name="introduction"/>
       <w:r>
         <w:t>Introduction</w:t>
       </w:r>
     </w:p>
-    <w:bookmarkEnd w:id="3"/>
+    <w:bookmarkEnd w:id="2"/>
     <w:p>
       <w:r>
         <w:t xml:space="preserve">Paleoecological data are fundamental to understanding the patterns and drivers of biogeographical, climatic, and evolutionary change, ranging from the recent past to the dawn of life. Although individual site-level studies have provided significant insights into past ecological dynamics, the true power of paleoecological data emerges from networks of data assembled to study broad-scale ecological and evolutionary phenomena, e.g. the responses of speciation rates to the five major extinction events in geological history (Peters &amp; Foote 2001; Raup &amp; Sepkoski 1984; Sepkoski 1997) and the rapid and individualistic responses of species to the climate changes accompanying recent glacial-interglacial cycles (Davis 1981; Schroeder et al. 1996; Huntley &amp; Webb 1988; Tzedakis 1994; Williams et al. 2004). Paleoecoinformatics (Brewer et al. 2012; Uhen et al. 2013) is dedicated to providing tools to researchers across disciplines to access and use large paleoecological datasets spanning thousands of years. These datasets may be used to provide better insight into regional vegetation change (Blois et al. 2013; Blarquez, Carcaillet, et al. 2014), patterns of biomass burning (Marlon et al. 2013), or changing rates </w:t>
@@ -485,7 +480,7 @@
       <w:pPr>
         <w:pStyle w:val="Heading2"/>
       </w:pPr>
-      <w:bookmarkStart w:id="4" w:name="the-neotoma-package"/>
+      <w:bookmarkStart w:id="3" w:name="the-neotoma-package"/>
       <w:r>
         <w:t xml:space="preserve">The </w:t>
       </w:r>
@@ -499,7 +494,7 @@
         <w:t xml:space="preserve"> package</w:t>
       </w:r>
     </w:p>
-    <w:bookmarkEnd w:id="4"/>
+    <w:bookmarkEnd w:id="3"/>
     <w:p>
       <w:r>
         <w:t xml:space="preserve">The </w:t>
@@ -1355,12 +1350,12 @@
       <w:pPr>
         <w:pStyle w:val="Heading2"/>
       </w:pPr>
-      <w:bookmarkStart w:id="5" w:name="examples"/>
+      <w:bookmarkStart w:id="4" w:name="examples"/>
       <w:r>
         <w:t>Examples</w:t>
       </w:r>
     </w:p>
-    <w:bookmarkEnd w:id="5"/>
+    <w:bookmarkEnd w:id="4"/>
     <w:p>
       <w:r>
         <w:t xml:space="preserve">Here we present several examples that both introduce users to the </w:t>
@@ -1406,12 +1401,12 @@
       <w:pPr>
         <w:pStyle w:val="Heading3"/>
       </w:pPr>
-      <w:bookmarkStart w:id="6" w:name="a-simple-example"/>
+      <w:bookmarkStart w:id="5" w:name="a-simple-example"/>
       <w:r>
         <w:t>A simple example</w:t>
       </w:r>
     </w:p>
-    <w:bookmarkEnd w:id="6"/>
+    <w:bookmarkEnd w:id="5"/>
     <w:p>
       <w:r>
         <w:t xml:space="preserve">A researcher is interested in finding the pollen record for Marion Lake, in British Columbia (Mathewes 1973), and comparing changes in </w:t>
@@ -4672,7 +4667,7 @@
       <w:pPr>
         <w:pStyle w:val="Heading3"/>
       </w:pPr>
-      <w:bookmarkStart w:id="7" w:name="pinus-migration-following-the-last-glaci"/>
+      <w:bookmarkStart w:id="6" w:name="pinus-migration-following-the-last-glaci"/>
       <w:proofErr w:type="spellStart"/>
       <w:r>
         <w:rPr>
@@ -4685,7 +4680,7 @@
         <w:t xml:space="preserve"> migration following the last Glacial Maximum</w:t>
       </w:r>
     </w:p>
-    <w:bookmarkEnd w:id="7"/>
+    <w:bookmarkEnd w:id="6"/>
     <w:p>
       <w:r>
         <w:t xml:space="preserve">Macdonald and Cwynar (1991) used </w:t>
@@ -8420,12 +8415,12 @@
       <w:pPr>
         <w:pStyle w:val="Heading3"/>
       </w:pPr>
-      <w:bookmarkStart w:id="8" w:name="mammal-distributions-in-the-pleistocene"/>
+      <w:bookmarkStart w:id="7" w:name="mammal-distributions-in-the-pleistocene"/>
       <w:r>
         <w:t>Mammal Distributions in the Pleistocene</w:t>
       </w:r>
     </w:p>
-    <w:bookmarkEnd w:id="8"/>
+    <w:bookmarkEnd w:id="7"/>
     <w:p>
       <w:r>
         <w:t>Graham et al. (1996) built and applied the FAUNMAP dataset (</w:t>
@@ -10333,12 +10328,12 @@
       <w:pPr>
         <w:pStyle w:val="Heading1"/>
       </w:pPr>
-      <w:bookmarkStart w:id="9" w:name="conclusion"/>
+      <w:bookmarkStart w:id="8" w:name="conclusion"/>
       <w:r>
         <w:t>Conclusion</w:t>
       </w:r>
     </w:p>
-    <w:bookmarkEnd w:id="9"/>
+    <w:bookmarkEnd w:id="8"/>
     <w:p>
       <w:r>
         <w:t xml:space="preserve">The whole of the fossil record is much greater than the sum of its parts. Many of our discipline's most important advances were made possible only by the synthesis of many individual fossil occurrences into regional- to global-scale databases of species occurrences, </w:t>
@@ -10393,12 +10388,12 @@
       <w:pPr>
         <w:pStyle w:val="Heading1"/>
       </w:pPr>
-      <w:bookmarkStart w:id="10" w:name="acknowledgements"/>
+      <w:bookmarkStart w:id="9" w:name="acknowledgements"/>
       <w:r>
         <w:t>Acknowledgements</w:t>
       </w:r>
     </w:p>
-    <w:bookmarkEnd w:id="10"/>
+    <w:bookmarkEnd w:id="9"/>
     <w:p>
       <w:r>
         <w:t xml:space="preserve">We would like to acknowledge the support of the ROpenSci project and the invaluable efforts made by data contributors across the globe who have provided the platform upon which Neotoma and the </w:t>
@@ -10430,12 +10425,12 @@
       <w:pPr>
         <w:pStyle w:val="Heading1"/>
       </w:pPr>
-      <w:bookmarkStart w:id="11" w:name="references"/>
+      <w:bookmarkStart w:id="10" w:name="references"/>
       <w:r>
         <w:t>References</w:t>
       </w:r>
     </w:p>
-    <w:bookmarkEnd w:id="11"/>
+    <w:bookmarkEnd w:id="10"/>
     <w:p>
       <w:r>
         <w:t xml:space="preserve">Behrensmeyer, A.K. &amp; Miller, J.H., 2012. Building links between ecology and paleontology using taphonomic studies of recent vertebrate communities. In </w:t>
@@ -10841,13 +10836,7 @@
     </w:p>
     <w:p>
       <w:r>
-        <w:t xml:space="preserve">Grimm, E.C., </w:t>
-      </w:r>
-      <w:r>
-        <w:t>et al.</w:t>
-      </w:r>
-      <w:r>
-        <w:t>, 2013. Databases and their applications. Encyclopedia of Quaternary Science 3, 399-418.</w:t>
+        <w:t>Grimm, E.C., et al., 2013. Databases and their applications. Encyclopedia of Quaternary Science 3, 399-418.</w:t>
       </w:r>
     </w:p>
     <w:p>
@@ -11638,6 +11627,7 @@
       <w:r>
         <w:t xml:space="preserve">. </w:t>
       </w:r>
+      <w:bookmarkStart w:id="11" w:name="_GoBack"/>
       <w:r>
         <w:rPr>
           <w:i/>
@@ -11658,10 +11648,12 @@
         </w:rPr>
         <w:t>.</w:t>
       </w:r>
+      <w:bookmarkEnd w:id="11"/>
     </w:p>
     <w:sectPr>
       <w:pgSz w:w="12240" w:h="15840"/>
       <w:pgMar w:top="1440" w:right="1440" w:bottom="1440" w:left="1440" w:header="708" w:footer="708" w:gutter="0"/>
+      <w:lnNumType w:countBy="1" w:restart="continuous"/>
       <w:cols w:space="708"/>
       <w:docGrid w:linePitch="360"/>
     </w:sectPr>
@@ -12540,6 +12532,13 @@
       <w:shd w:val="clear" w:color="auto" w:fill="F8F8F8"/>
     </w:rPr>
   </w:style>
+  <w:style w:type="character" w:styleId="LineNumber">
+    <w:name w:val="line number"/>
+    <w:basedOn w:val="DefaultParagraphFont"/>
+    <w:semiHidden/>
+    <w:unhideWhenUsed/>
+    <w:rsid w:val="008578C6"/>
+  </w:style>
 </w:styles>
 </file>
 

</xml_diff>